<commit_message>
create eclipse play project
</commit_message>
<xml_diff>
--- a/ERD.docx
+++ b/ERD.docx
@@ -123,11 +123,9 @@
             <w:tcW w:w="849" w:type="dxa"/>
           </w:tcPr>
           <w:p>
-            <w:proofErr w:type="spellStart"/>
             <w:r>
               <w:t>Int</w:t>
             </w:r>
-            <w:proofErr w:type="spellEnd"/>
           </w:p>
         </w:tc>
         <w:tc>
@@ -213,11 +211,9 @@
             <w:pPr>
               <w:bidi/>
             </w:pPr>
-            <w:proofErr w:type="spellStart"/>
             <w:r>
               <w:t>Int</w:t>
             </w:r>
-            <w:proofErr w:type="spellEnd"/>
           </w:p>
         </w:tc>
         <w:tc>
@@ -282,7 +278,6 @@
             <w:pPr>
               <w:bidi/>
               <w:rPr>
-                <w:rFonts w:hint="cs"/>
                 <w:rtl/>
               </w:rPr>
             </w:pPr>
@@ -567,11 +562,9 @@
             <w:pPr>
               <w:bidi/>
             </w:pPr>
-            <w:proofErr w:type="spellStart"/>
             <w:r>
               <w:t>Int</w:t>
             </w:r>
-            <w:proofErr w:type="spellEnd"/>
           </w:p>
         </w:tc>
         <w:tc>
@@ -597,8 +590,10 @@
                 <w:rFonts w:hint="cs"/>
                 <w:rtl/>
               </w:rPr>
-              <w:t>גיל</w:t>
-            </w:r>
+              <w:t>תאריך  לידה</w:t>
+            </w:r>
+            <w:bookmarkStart w:id="0" w:name="_GoBack"/>
+            <w:bookmarkEnd w:id="0"/>
           </w:p>
         </w:tc>
       </w:tr>
@@ -699,6 +694,104 @@
           <w:noProof/>
         </w:rPr>
       </w:pPr>
+      <w:r>
+        <w:rPr>
+          <w:noProof/>
+        </w:rPr>
+        <mc:AlternateContent>
+          <mc:Choice Requires="wps">
+            <w:drawing>
+              <wp:anchor distT="45720" distB="45720" distL="114300" distR="114300" simplePos="0" relativeHeight="251659264" behindDoc="0" locked="0" layoutInCell="1" allowOverlap="1">
+                <wp:simplePos x="0" y="0"/>
+                <wp:positionH relativeFrom="column">
+                  <wp:posOffset>4191000</wp:posOffset>
+                </wp:positionH>
+                <wp:positionV relativeFrom="paragraph">
+                  <wp:posOffset>209550</wp:posOffset>
+                </wp:positionV>
+                <wp:extent cx="1476375" cy="276225"/>
+                <wp:effectExtent l="0" t="0" r="9525" b="9525"/>
+                <wp:wrapSquare wrapText="bothSides"/>
+                <wp:docPr id="217" name="Text Box 2"/>
+                <wp:cNvGraphicFramePr>
+                  <a:graphicFrameLocks xmlns:a="http://schemas.openxmlformats.org/drawingml/2006/main"/>
+                </wp:cNvGraphicFramePr>
+                <a:graphic xmlns:a="http://schemas.openxmlformats.org/drawingml/2006/main">
+                  <a:graphicData uri="http://schemas.microsoft.com/office/word/2010/wordprocessingShape">
+                    <wps:wsp>
+                      <wps:cNvSpPr txBox="1">
+                        <a:spLocks noChangeArrowheads="1"/>
+                      </wps:cNvSpPr>
+                      <wps:spPr bwMode="auto">
+                        <a:xfrm>
+                          <a:off x="0" y="0"/>
+                          <a:ext cx="1476375" cy="276225"/>
+                        </a:xfrm>
+                        <a:prstGeom prst="rect">
+                          <a:avLst/>
+                        </a:prstGeom>
+                        <a:solidFill>
+                          <a:srgbClr val="FFFFFF"/>
+                        </a:solidFill>
+                        <a:ln w="9525">
+                          <a:noFill/>
+                          <a:miter lim="800000"/>
+                          <a:headEnd/>
+                          <a:tailEnd/>
+                        </a:ln>
+                      </wps:spPr>
+                      <wps:txbx>
+                        <w:txbxContent>
+                          <w:p>
+                            <w:r>
+                              <w:t>T_ARTIST</w:t>
+                            </w:r>
+                            <w:r>
+                              <w:t>_TO_TYPES</w:t>
+                            </w:r>
+                          </w:p>
+                        </w:txbxContent>
+                      </wps:txbx>
+                      <wps:bodyPr rot="0" vert="horz" wrap="square" lIns="91440" tIns="45720" rIns="91440" bIns="45720" anchor="t" anchorCtr="0">
+                        <a:noAutofit/>
+                      </wps:bodyPr>
+                    </wps:wsp>
+                  </a:graphicData>
+                </a:graphic>
+                <wp14:sizeRelH relativeFrom="margin">
+                  <wp14:pctWidth>0</wp14:pctWidth>
+                </wp14:sizeRelH>
+                <wp14:sizeRelV relativeFrom="margin">
+                  <wp14:pctHeight>0</wp14:pctHeight>
+                </wp14:sizeRelV>
+              </wp:anchor>
+            </w:drawing>
+          </mc:Choice>
+          <mc:Fallback>
+            <w:pict>
+              <v:shapetype id="_x0000_t202" coordsize="21600,21600" o:spt="202" path="m,l,21600r21600,l21600,xe">
+                <v:stroke joinstyle="miter"/>
+                <v:path gradientshapeok="t" o:connecttype="rect"/>
+              </v:shapetype>
+              <v:shape id="_x0000_s1027" type="#_x0000_t202" style="position:absolute;margin-left:330pt;margin-top:16.5pt;width:116.25pt;height:21.75pt;z-index:251659264;visibility:visible;mso-wrap-style:square;mso-width-percent:0;mso-height-percent:0;mso-wrap-distance-left:9pt;mso-wrap-distance-top:3.6pt;mso-wrap-distance-right:9pt;mso-wrap-distance-bottom:3.6pt;mso-position-horizontal:absolute;mso-position-horizontal-relative:text;mso-position-vertical:absolute;mso-position-vertical-relative:text;mso-width-percent:0;mso-height-percent:0;mso-width-relative:margin;mso-height-relative:margin;v-text-anchor:top" o:gfxdata="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" stroked="f">
+                <v:textbox>
+                  <w:txbxContent>
+                    <w:p>
+                      <w:r>
+                        <w:t>T_ARTIST</w:t>
+                      </w:r>
+                      <w:r>
+                        <w:t>_TO_TYPES</w:t>
+                      </w:r>
+                    </w:p>
+                  </w:txbxContent>
+                </v:textbox>
+                <w10:wrap type="square"/>
+              </v:shape>
+            </w:pict>
+          </mc:Fallback>
+        </mc:AlternateContent>
+      </w:r>
       <w:r>
         <w:rPr>
           <w:noProof/>
@@ -916,98 +1009,8 @@
         <w:rPr>
           <w:noProof/>
         </w:rPr>
-        <mc:AlternateContent>
-          <mc:Choice Requires="wps">
-            <w:drawing>
-              <wp:anchor distT="45720" distB="45720" distL="114300" distR="114300" simplePos="0" relativeHeight="251659264" behindDoc="0" locked="0" layoutInCell="1" allowOverlap="1">
-                <wp:simplePos x="0" y="0"/>
-                <wp:positionH relativeFrom="column">
-                  <wp:posOffset>4248150</wp:posOffset>
-                </wp:positionH>
-                <wp:positionV relativeFrom="paragraph">
-                  <wp:posOffset>209550</wp:posOffset>
-                </wp:positionV>
-                <wp:extent cx="962025" cy="276225"/>
-                <wp:effectExtent l="0" t="0" r="9525" b="9525"/>
-                <wp:wrapSquare wrapText="bothSides"/>
-                <wp:docPr id="217" name="Text Box 2"/>
-                <wp:cNvGraphicFramePr>
-                  <a:graphicFrameLocks xmlns:a="http://schemas.openxmlformats.org/drawingml/2006/main"/>
-                </wp:cNvGraphicFramePr>
-                <a:graphic xmlns:a="http://schemas.openxmlformats.org/drawingml/2006/main">
-                  <a:graphicData uri="http://schemas.microsoft.com/office/word/2010/wordprocessingShape">
-                    <wps:wsp>
-                      <wps:cNvSpPr txBox="1">
-                        <a:spLocks noChangeArrowheads="1"/>
-                      </wps:cNvSpPr>
-                      <wps:spPr bwMode="auto">
-                        <a:xfrm>
-                          <a:off x="0" y="0"/>
-                          <a:ext cx="962025" cy="276225"/>
-                        </a:xfrm>
-                        <a:prstGeom prst="rect">
-                          <a:avLst/>
-                        </a:prstGeom>
-                        <a:solidFill>
-                          <a:srgbClr val="FFFFFF"/>
-                        </a:solidFill>
-                        <a:ln w="9525">
-                          <a:noFill/>
-                          <a:miter lim="800000"/>
-                          <a:headEnd/>
-                          <a:tailEnd/>
-                        </a:ln>
-                      </wps:spPr>
-                      <wps:txbx>
-                        <w:txbxContent>
-                          <w:p>
-                            <w:r>
-                              <w:t>T_ARTIST</w:t>
-                            </w:r>
-                          </w:p>
-                        </w:txbxContent>
-                      </wps:txbx>
-                      <wps:bodyPr rot="0" vert="horz" wrap="square" lIns="91440" tIns="45720" rIns="91440" bIns="45720" anchor="t" anchorCtr="0">
-                        <a:noAutofit/>
-                      </wps:bodyPr>
-                    </wps:wsp>
-                  </a:graphicData>
-                </a:graphic>
-                <wp14:sizeRelH relativeFrom="margin">
-                  <wp14:pctWidth>0</wp14:pctWidth>
-                </wp14:sizeRelH>
-                <wp14:sizeRelV relativeFrom="margin">
-                  <wp14:pctHeight>0</wp14:pctHeight>
-                </wp14:sizeRelV>
-              </wp:anchor>
-            </w:drawing>
-          </mc:Choice>
-          <mc:Fallback>
-            <w:pict>
-              <v:shape id="_x0000_s1027" type="#_x0000_t202" style="position:absolute;margin-left:334.5pt;margin-top:16.5pt;width:75.75pt;height:21.75pt;z-index:251659264;visibility:visible;mso-wrap-style:square;mso-width-percent:0;mso-height-percent:0;mso-wrap-distance-left:9pt;mso-wrap-distance-top:3.6pt;mso-wrap-distance-right:9pt;mso-wrap-distance-bottom:3.6pt;mso-position-horizontal:absolute;mso-position-horizontal-relative:text;mso-position-vertical:absolute;mso-position-vertical-relative:text;mso-width-percent:0;mso-height-percent:0;mso-width-relative:margin;mso-height-relative:margin;v-text-anchor:top" o:gfxdata="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" stroked="f">
-                <v:textbox>
-                  <w:txbxContent>
-                    <w:p>
-                      <w:r>
-                        <w:t>T_ARTIST</w:t>
-                      </w:r>
-                    </w:p>
-                  </w:txbxContent>
-                </v:textbox>
-                <w10:wrap type="square"/>
-              </v:shape>
-            </w:pict>
-          </mc:Fallback>
-        </mc:AlternateContent>
-      </w:r>
-      <w:r>
-        <w:rPr>
-          <w:noProof/>
-        </w:rPr>
         <w:t xml:space="preserve">  </w:t>
       </w:r>
-      <w:bookmarkStart w:id="0" w:name="_GoBack"/>
-      <w:bookmarkEnd w:id="0"/>
     </w:p>
     <w:tbl>
       <w:tblPr>
@@ -1033,11 +1036,9 @@
             <w:pPr>
               <w:bidi/>
             </w:pPr>
-            <w:proofErr w:type="spellStart"/>
             <w:r>
               <w:t>int</w:t>
             </w:r>
-            <w:proofErr w:type="spellEnd"/>
           </w:p>
         </w:tc>
         <w:tc>
@@ -1102,11 +1103,9 @@
             <w:pPr>
               <w:bidi/>
             </w:pPr>
-            <w:proofErr w:type="spellStart"/>
             <w:r>
               <w:t>userId</w:t>
             </w:r>
-            <w:proofErr w:type="spellEnd"/>
           </w:p>
         </w:tc>
       </w:tr>
@@ -1145,14 +1144,9 @@
             <w:pPr>
               <w:bidi/>
             </w:pPr>
-            <w:proofErr w:type="spellStart"/>
-            <w:r>
-              <w:t>typeI</w:t>
-            </w:r>
-            <w:r>
-              <w:t>D</w:t>
-            </w:r>
-            <w:proofErr w:type="spellEnd"/>
+            <w:r>
+              <w:t>typeID</w:t>
+            </w:r>
           </w:p>
         </w:tc>
       </w:tr>
@@ -1191,11 +1185,9 @@
             <w:tcW w:w="1668" w:type="dxa"/>
           </w:tcPr>
           <w:p>
-            <w:proofErr w:type="spellStart"/>
             <w:r>
               <w:t>Int</w:t>
             </w:r>
-            <w:proofErr w:type="spellEnd"/>
           </w:p>
         </w:tc>
         <w:tc>
@@ -1236,11 +1228,9 @@
             <w:tcW w:w="1669" w:type="dxa"/>
           </w:tcPr>
           <w:p>
-            <w:proofErr w:type="spellStart"/>
             <w:r>
               <w:t>userID</w:t>
             </w:r>
-            <w:proofErr w:type="spellEnd"/>
           </w:p>
         </w:tc>
       </w:tr>
@@ -1271,7 +1261,6 @@
           <w:p>
             <w:pPr>
               <w:rPr>
-                <w:rFonts w:hint="cs"/>
                 <w:rtl/>
               </w:rPr>
             </w:pPr>
@@ -1342,11 +1331,9 @@
             <w:tcW w:w="1278" w:type="dxa"/>
           </w:tcPr>
           <w:p>
-            <w:proofErr w:type="spellStart"/>
             <w:r>
               <w:t>Int</w:t>
             </w:r>
-            <w:proofErr w:type="spellEnd"/>
           </w:p>
         </w:tc>
         <w:tc>
@@ -1387,11 +1374,9 @@
             <w:tcW w:w="1279" w:type="dxa"/>
           </w:tcPr>
           <w:p>
-            <w:proofErr w:type="spellStart"/>
             <w:r>
               <w:t>userID</w:t>
             </w:r>
-            <w:proofErr w:type="spellEnd"/>
           </w:p>
         </w:tc>
       </w:tr>
@@ -1422,7 +1407,6 @@
           <w:p>
             <w:pPr>
               <w:rPr>
-                <w:rFonts w:hint="cs"/>
                 <w:rtl/>
               </w:rPr>
             </w:pPr>
@@ -2568,7 +2552,7 @@
 </file>
 
 <file path=customXml/itemProps1.xml><?xml version="1.0" encoding="utf-8"?>
-<ds:datastoreItem xmlns:ds="http://schemas.openxmlformats.org/officeDocument/2006/customXml" ds:itemID="{F275B976-7F7B-453B-B133-28D924C2E844}">
+<ds:datastoreItem xmlns:ds="http://schemas.openxmlformats.org/officeDocument/2006/customXml" ds:itemID="{4E86F31D-FD20-4CAB-972E-C713D8B28645}">
   <ds:schemaRefs>
     <ds:schemaRef ds:uri="http://schemas.openxmlformats.org/officeDocument/2006/bibliography"/>
   </ds:schemaRefs>

</xml_diff>